<commit_message>
tweak: setting now returns to 我的 page
</commit_message>
<xml_diff>
--- a/FinalRelease/项目总结报告_简化版.docx
+++ b/FinalRelease/项目总结报告_简化版.docx
@@ -23,7 +23,7 @@
     </w:p>
     <w:p>
       <w:pPr>
-        <w:jc w:val="center"/>
+        <w:jc w:val="right"/>
         <w:rPr>
           <w:b/>
           <w:sz w:val="32"/>
@@ -36,6 +36,13 @@
           <w:szCs w:val="21"/>
         </w:rPr>
         <w:t xml:space="preserve">                                  日期：</w:t>
+      </w:r>
+      <w:r>
+        <w:rPr>
+          <w:rFonts w:hint="default"/>
+          <w:szCs w:val="21"/>
+        </w:rPr>
+        <w:t>2021.6.24</w:t>
       </w:r>
     </w:p>
     <w:tbl>
@@ -255,6 +262,12 @@
                 <w:szCs w:val="21"/>
               </w:rPr>
               <w:t>Android Studio、Vue.js、Flask</w:t>
+            </w:r>
+            <w:r>
+              <w:rPr>
+                <w:szCs w:val="21"/>
+              </w:rPr>
+              <w:t>、Visual Studio</w:t>
             </w:r>
           </w:p>
         </w:tc>
@@ -293,6 +306,16 @@
         <w:gridCol w:w="3045"/>
       </w:tblGrid>
       <w:tr>
+        <w:tblPrEx>
+          <w:tblBorders>
+            <w:top w:val="single" w:color="auto" w:sz="4" w:space="0"/>
+            <w:left w:val="single" w:color="auto" w:sz="4" w:space="0"/>
+            <w:bottom w:val="single" w:color="auto" w:sz="4" w:space="0"/>
+            <w:right w:val="single" w:color="auto" w:sz="4" w:space="0"/>
+            <w:insideH w:val="single" w:color="auto" w:sz="4" w:space="0"/>
+            <w:insideV w:val="single" w:color="auto" w:sz="4" w:space="0"/>
+          </w:tblBorders>
+        </w:tblPrEx>
         <w:trPr>
           <w:cantSplit/>
         </w:trPr>
@@ -391,6 +414,7 @@
           <w:p>
             <w:pPr>
               <w:numPr>
+                <w:ilvl w:val="0"/>
                 <w:numId w:val="0"/>
               </w:numPr>
               <w:adjustRightInd w:val="0"/>
@@ -406,12 +430,20 @@
                 <w:rFonts w:hint="default"/>
                 <w:szCs w:val="21"/>
               </w:rPr>
-              <w:t>本项目按时完成了立项时定下的所有需求，且完成质量较高。尤其是在界面的美观度方面，超过了立项时的预期。</w:t>
+              <w:t>本项目按时完成了立项时定下的所有需求，且完成质量较高。</w:t>
+            </w:r>
+            <w:r>
+              <w:rPr>
+                <w:rFonts w:hint="default"/>
+                <w:szCs w:val="21"/>
+              </w:rPr>
+              <w:t>除此之外，还完成了三项额外需求：用粒子特效和多种第三方库对界面进行美化；为打分算法添加了音准、情感、气息、演奏四项额外指标，增加了打分的科学性。</w:t>
             </w:r>
           </w:p>
           <w:p>
             <w:pPr>
               <w:numPr>
+                <w:ilvl w:val="0"/>
                 <w:numId w:val="0"/>
               </w:numPr>
               <w:adjustRightInd w:val="0"/>
@@ -526,7 +558,21 @@
                 <w:rFonts w:hint="default"/>
                 <w:szCs w:val="21"/>
               </w:rPr>
-              <w:t>控制类：状态模式</w:t>
+              <w:t>控制</w:t>
+            </w:r>
+            <w:r>
+              <w:rPr>
+                <w:rFonts w:hint="default"/>
+                <w:szCs w:val="21"/>
+              </w:rPr>
+              <w:t>逻辑</w:t>
+            </w:r>
+            <w:r>
+              <w:rPr>
+                <w:rFonts w:hint="default"/>
+                <w:szCs w:val="21"/>
+              </w:rPr>
+              <w:t>：状态模式</w:t>
             </w:r>
           </w:p>
           <w:p>
@@ -634,6 +680,46 @@
               <w:adjustRightInd w:val="0"/>
               <w:snapToGrid w:val="0"/>
               <w:spacing w:line="460" w:lineRule="atLeast"/>
+              <w:ind w:firstLine="210" w:firstLineChars="100"/>
+              <w:rPr>
+                <w:rFonts w:hint="default"/>
+                <w:szCs w:val="21"/>
+              </w:rPr>
+            </w:pPr>
+            <w:r>
+              <w:rPr>
+                <w:rFonts w:hint="default"/>
+                <w:szCs w:val="21"/>
+              </w:rPr>
+              <w:t>3）</w:t>
+            </w:r>
+            <w:r>
+              <w:rPr>
+                <w:rFonts w:hint="default"/>
+                <w:szCs w:val="21"/>
+              </w:rPr>
+              <w:t>演唱（演奏）打分系统从音准，气息，情感</w:t>
+            </w:r>
+            <w:r>
+              <w:rPr>
+                <w:rFonts w:hint="default"/>
+                <w:szCs w:val="21"/>
+              </w:rPr>
+              <w:t>，演奏</w:t>
+            </w:r>
+            <w:r>
+              <w:rPr>
+                <w:rFonts w:hint="default"/>
+                <w:szCs w:val="21"/>
+              </w:rPr>
+              <w:t>等多个指标进行演唱（演奏）评价，以科学的评价标准吸引用户。</w:t>
+            </w:r>
+          </w:p>
+          <w:p>
+            <w:pPr>
+              <w:adjustRightInd w:val="0"/>
+              <w:snapToGrid w:val="0"/>
+              <w:spacing w:line="460" w:lineRule="atLeast"/>
               <w:ind w:leftChars="100"/>
               <w:rPr>
                 <w:rFonts w:hint="default"/>
@@ -645,14 +731,14 @@
                 <w:rFonts w:hint="default"/>
                 <w:szCs w:val="21"/>
               </w:rPr>
-              <w:t>3</w:t>
-            </w:r>
-            <w:r>
-              <w:rPr>
-                <w:rFonts w:hint="default"/>
-                <w:szCs w:val="21"/>
-              </w:rPr>
-              <w:t>）演唱（演奏）打分系统从音准，气息，情感等多个指标进行演唱（演奏）评价，以科学的评价标准吸引用户。</w:t>
+              <w:t>4</w:t>
+            </w:r>
+            <w:r>
+              <w:rPr>
+                <w:rFonts w:hint="default"/>
+                <w:szCs w:val="21"/>
+              </w:rPr>
+              <w:t>）演唱（演奏）打分系统属于APP端计算最密集的模块，APP端全部代码采用C++实现以及端云结合的设计保障系统性能，降低手机耗电。</w:t>
             </w:r>
           </w:p>
           <w:p>
@@ -671,42 +757,14 @@
                 <w:rFonts w:hint="default"/>
                 <w:szCs w:val="21"/>
               </w:rPr>
-              <w:t>4）</w:t>
-            </w:r>
-            <w:r>
-              <w:rPr>
-                <w:rFonts w:hint="default"/>
-                <w:szCs w:val="21"/>
-              </w:rPr>
-              <w:t>演唱（演奏）打分系统属于</w:t>
-            </w:r>
-            <w:r>
-              <w:rPr>
-                <w:rFonts w:hint="default"/>
-                <w:szCs w:val="21"/>
-              </w:rPr>
-              <w:t>APP</w:t>
-            </w:r>
-            <w:r>
-              <w:rPr>
-                <w:rFonts w:hint="default"/>
-                <w:szCs w:val="21"/>
-              </w:rPr>
-              <w:t>端计算最密集的模块，</w:t>
-            </w:r>
-            <w:r>
-              <w:rPr>
-                <w:rFonts w:hint="default"/>
-                <w:szCs w:val="21"/>
-              </w:rPr>
-              <w:t>APP</w:t>
-            </w:r>
-            <w:r>
-              <w:rPr>
-                <w:rFonts w:hint="default"/>
-                <w:szCs w:val="21"/>
-              </w:rPr>
-              <w:t>端全部代码采用C++实现以及端云结合的设计保障系统性能，降低手机耗电。</w:t>
+              <w:t>5</w:t>
+            </w:r>
+            <w:r>
+              <w:rPr>
+                <w:rFonts w:hint="default"/>
+                <w:szCs w:val="21"/>
+              </w:rPr>
+              <w:t>）在录音时将录音切分为多个音频文件，并通过多线程不断地输入演唱打分系统，使打分和用户的演唱同步进行，极大地提高了打分速度。</w:t>
             </w:r>
           </w:p>
           <w:p>
@@ -725,28 +783,28 @@
                 <w:rFonts w:hint="default"/>
                 <w:szCs w:val="21"/>
               </w:rPr>
-              <w:t>5）</w:t>
-            </w:r>
-            <w:r>
-              <w:rPr>
-                <w:rFonts w:hint="default"/>
-                <w:szCs w:val="21"/>
-              </w:rPr>
-              <w:t>在录音时将录音切分为多个音频文件，并通过多线程不断地输入演唱打分系统，</w:t>
-            </w:r>
-            <w:r>
-              <w:rPr>
-                <w:rFonts w:hint="default"/>
-                <w:szCs w:val="21"/>
-              </w:rPr>
-              <w:t>使打分和用户的演唱同步进行，极大地提高了打分速度</w:t>
-            </w:r>
-            <w:r>
-              <w:rPr>
-                <w:rFonts w:hint="default"/>
-                <w:szCs w:val="21"/>
-              </w:rPr>
-              <w:t>。</w:t>
+              <w:t>6</w:t>
+            </w:r>
+            <w:r>
+              <w:rPr>
+                <w:rFonts w:hint="default"/>
+                <w:szCs w:val="21"/>
+              </w:rPr>
+              <w:t>）</w:t>
+            </w:r>
+            <w:r>
+              <w:rPr>
+                <w:rFonts w:hint="default"/>
+                <w:szCs w:val="21"/>
+              </w:rPr>
+              <w:t>lrc文件</w:t>
+            </w:r>
+            <w:r>
+              <w:rPr>
+                <w:rFonts w:hint="default"/>
+                <w:szCs w:val="21"/>
+              </w:rPr>
+              <w:t>结合Bitmap实现了歌词同步逐字高亮。</w:t>
             </w:r>
           </w:p>
           <w:p>
@@ -765,14 +823,14 @@
                 <w:rFonts w:hint="default"/>
                 <w:szCs w:val="21"/>
               </w:rPr>
-              <w:t>6）</w:t>
-            </w:r>
-            <w:r>
-              <w:rPr>
-                <w:rFonts w:hint="default"/>
-                <w:szCs w:val="21"/>
-              </w:rPr>
-              <w:t>充分利用歌词文件提供的信息，结合Bitmap实现了歌词同步逐字高亮。</w:t>
+              <w:t>7</w:t>
+            </w:r>
+            <w:r>
+              <w:rPr>
+                <w:rFonts w:hint="default"/>
+                <w:szCs w:val="21"/>
+              </w:rPr>
+              <w:t>）自弹自唱的特效实现采用了粒子系统，以界面美观性吸引用户。</w:t>
             </w:r>
           </w:p>
           <w:p>
@@ -791,14 +849,7 @@
                 <w:rFonts w:hint="default"/>
                 <w:szCs w:val="21"/>
               </w:rPr>
-              <w:t>7）自弹自唱的</w:t>
-            </w:r>
-            <w:r>
-              <w:rPr>
-                <w:rFonts w:hint="default"/>
-                <w:szCs w:val="21"/>
-              </w:rPr>
-              <w:t>特效实现采用了粒子系统，以界面美观性吸引用户。</w:t>
+              <w:t>8）使用雷达图，以炫酷的方式展现打分系统结果。</w:t>
             </w:r>
           </w:p>
           <w:p>
@@ -819,6 +870,7 @@
           <w:p>
             <w:pPr>
               <w:numPr>
+                <w:ilvl w:val="0"/>
                 <w:numId w:val="0"/>
               </w:numPr>
               <w:adjustRightInd w:val="0"/>
@@ -853,28 +905,25 @@
                 <w:rFonts w:hint="default"/>
                 <w:szCs w:val="21"/>
               </w:rPr>
-              <w:t>1）</w:t>
-            </w:r>
-            <w:r>
-              <w:rPr>
-                <w:rFonts w:hint="default"/>
-                <w:szCs w:val="21"/>
-              </w:rPr>
-              <w:t>云端采用神经网络算法实现人声伴奏分离以及乐器音轨分离，</w:t>
-            </w:r>
-            <w:r>
-              <w:rPr>
-                <w:rFonts w:hint="default"/>
-                <w:szCs w:val="21"/>
-              </w:rPr>
-              <w:t>为自弹自唱模式</w:t>
-            </w:r>
-            <w:r>
-              <w:rPr>
-                <w:rFonts w:hint="default"/>
-                <w:szCs w:val="21"/>
-              </w:rPr>
-              <w:t>提供“DIY伴奏”的功能以吸引用户。</w:t>
+              <w:t>1）云端采用神经网络算法实现人声伴奏分离以及乐器音轨分离，为自弹自唱模式提供“DIY伴奏”的功能以吸引用户。</w:t>
+            </w:r>
+          </w:p>
+          <w:p>
+            <w:pPr>
+              <w:adjustRightInd w:val="0"/>
+              <w:snapToGrid w:val="0"/>
+              <w:spacing w:line="460" w:lineRule="atLeast"/>
+              <w:rPr>
+                <w:rFonts w:hint="default"/>
+                <w:szCs w:val="21"/>
+              </w:rPr>
+            </w:pPr>
+            <w:r>
+              <w:rPr>
+                <w:rFonts w:hint="default"/>
+                <w:szCs w:val="21"/>
+              </w:rPr>
+              <w:t xml:space="preserve">  2）通过socket实现前端系统多线程上传的进度提示，实时提示管理员上传进度。</w:t>
             </w:r>
           </w:p>
           <w:p>
@@ -913,6 +962,7 @@
           <w:p>
             <w:pPr>
               <w:numPr>
+                <w:ilvl w:val="0"/>
                 <w:numId w:val="0"/>
               </w:numPr>
               <w:adjustRightInd w:val="0"/>
@@ -1039,6 +1089,20 @@
               </w:rPr>
               <w:t>试？</w:t>
             </w:r>
+          </w:p>
+          <w:p>
+            <w:pPr>
+              <w:numPr>
+                <w:ilvl w:val="0"/>
+                <w:numId w:val="0"/>
+              </w:numPr>
+              <w:adjustRightInd w:val="0"/>
+              <w:snapToGrid w:val="0"/>
+              <w:spacing w:line="460" w:lineRule="atLeast"/>
+              <w:rPr>
+                <w:szCs w:val="21"/>
+              </w:rPr>
+            </w:pPr>
           </w:p>
           <w:p>
             <w:pPr>
@@ -1063,6 +1127,7 @@
           <w:p>
             <w:pPr>
               <w:numPr>
+                <w:ilvl w:val="0"/>
                 <w:numId w:val="0"/>
               </w:numPr>
               <w:adjustRightInd w:val="0"/>
@@ -1105,6 +1170,25 @@
                 <w:szCs w:val="21"/>
               </w:rPr>
             </w:pPr>
+            <w:r>
+              <w:rPr>
+                <w:szCs w:val="21"/>
+              </w:rPr>
+              <w:t>系统测试100%覆盖所有功能性需求，并重点对手机端APP进行了测试，重点测试了界面的响应能力及健壮性。</w:t>
+            </w:r>
+          </w:p>
+          <w:p>
+            <w:pPr>
+              <w:numPr>
+                <w:numId w:val="0"/>
+              </w:numPr>
+              <w:adjustRightInd w:val="0"/>
+              <w:snapToGrid w:val="0"/>
+              <w:spacing w:line="460" w:lineRule="atLeast"/>
+              <w:rPr>
+                <w:szCs w:val="21"/>
+              </w:rPr>
+            </w:pPr>
           </w:p>
           <w:p>
             <w:pPr>
@@ -1129,19 +1213,20 @@
           <w:p>
             <w:pPr>
               <w:numPr>
+                <w:ilvl w:val="0"/>
                 <w:numId w:val="0"/>
               </w:numPr>
               <w:spacing w:line="360" w:lineRule="atLeast"/>
               <w:jc w:val="left"/>
               <w:rPr>
                 <w:rFonts w:hint="default"/>
-                <w:color w:val="0070C0"/>
-                <w:szCs w:val="21"/>
-              </w:rPr>
-            </w:pPr>
-            <w:r>
-              <w:rPr>
-                <w:color w:val="0070C0"/>
+                <w:color w:val="auto"/>
+                <w:szCs w:val="21"/>
+              </w:rPr>
+            </w:pPr>
+            <w:r>
+              <w:rPr>
+                <w:color w:val="auto"/>
                 <w:szCs w:val="21"/>
               </w:rPr>
               <w:t>手机端APP在以下机型上进行测试，且均能正常安装和运行：V</w:t>
@@ -1149,7 +1234,7 @@
             <w:r>
               <w:rPr>
                 <w:rFonts w:hint="default"/>
-                <w:color w:val="0070C0"/>
+                <w:color w:val="auto"/>
                 <w:szCs w:val="21"/>
               </w:rPr>
               <w:t>ivo x27，华为Nova4，Honer magic 2，Redmi Note 5，华为FLA-AL20、小米8SE。</w:t>
@@ -1158,6 +1243,46 @@
           <w:p>
             <w:pPr>
               <w:numPr>
+                <w:ilvl w:val="0"/>
+                <w:numId w:val="0"/>
+              </w:numPr>
+              <w:spacing w:line="360" w:lineRule="atLeast"/>
+              <w:jc w:val="left"/>
+              <w:rPr>
+                <w:rFonts w:hint="default"/>
+                <w:color w:val="auto"/>
+                <w:szCs w:val="21"/>
+              </w:rPr>
+            </w:pPr>
+            <w:r>
+              <w:rPr>
+                <w:rFonts w:hint="default"/>
+                <w:color w:val="auto"/>
+                <w:szCs w:val="21"/>
+              </w:rPr>
+              <w:t xml:space="preserve">管理员系统前、后端在Windows和macOS BigSur系统上均进行了测试，可以正常安装和运行。测试使用浏览器为Chrome </w:t>
+            </w:r>
+            <w:r>
+              <w:rPr>
+                <w:rFonts w:hint="default"/>
+                <w:color w:val="auto"/>
+                <w:szCs w:val="21"/>
+              </w:rPr>
+              <w:t>Version 91.0.4472.10</w:t>
+            </w:r>
+            <w:r>
+              <w:rPr>
+                <w:rFonts w:hint="default"/>
+                <w:color w:val="auto"/>
+                <w:szCs w:val="21"/>
+              </w:rPr>
+              <w:t>6、Chrome Version 91.0.4472.114、Microsoft Edge Version 91.0.864.54、Safari Version 14.1。</w:t>
+            </w:r>
+          </w:p>
+          <w:p>
+            <w:pPr>
+              <w:numPr>
+                <w:ilvl w:val="0"/>
                 <w:numId w:val="0"/>
               </w:numPr>
               <w:spacing w:line="360" w:lineRule="atLeast"/>
@@ -1257,37 +1382,19 @@
               <w:snapToGrid w:val="0"/>
               <w:spacing w:line="460" w:lineRule="atLeast"/>
               <w:rPr>
-                <w:color w:val="0070C0"/>
-                <w:szCs w:val="21"/>
-              </w:rPr>
-            </w:pPr>
-            <w:r>
-              <w:rPr>
-                <w:rFonts w:hint="eastAsia"/>
-                <w:color w:val="0070C0"/>
-                <w:szCs w:val="21"/>
-              </w:rPr>
-              <w:t>注：总计100%</w:t>
-            </w:r>
-            <w:r>
-              <w:rPr>
-                <w:rFonts w:hint="eastAsia"/>
-                <w:color w:val="0070C0"/>
-                <w:szCs w:val="21"/>
-              </w:rPr>
-              <w:tab/>
-            </w:r>
-          </w:p>
-          <w:p>
-            <w:pPr>
-              <w:adjustRightInd w:val="0"/>
-              <w:snapToGrid w:val="0"/>
-              <w:spacing w:line="460" w:lineRule="atLeast"/>
-              <w:rPr>
-                <w:color w:val="0070C0"/>
-                <w:szCs w:val="21"/>
-              </w:rPr>
-            </w:pPr>
+                <w:color w:val="auto"/>
+                <w:szCs w:val="21"/>
+              </w:rPr>
+            </w:pPr>
+            <w:r>
+              <w:rPr>
+                <w:color w:val="auto"/>
+                <w:szCs w:val="21"/>
+              </w:rPr>
+              <w:t>郭志东36% 江雨泽33% 曹沅欣31%</w:t>
+            </w:r>
+            <w:bookmarkStart w:id="0" w:name="_GoBack"/>
+            <w:bookmarkEnd w:id="0"/>
           </w:p>
           <w:p>
             <w:pPr>
@@ -1397,7 +1504,7 @@
                 <w:rFonts w:ascii="SimSun"/>
                 <w:szCs w:val="21"/>
               </w:rPr>
-              <w:t>(Android Java &amp; xml)8765 + (Android C) 6758</w:t>
+              <w:t xml:space="preserve">9854 </w:t>
             </w:r>
           </w:p>
         </w:tc>
@@ -1456,14 +1563,7 @@
                 <w:rFonts w:ascii="SimSun"/>
                 <w:szCs w:val="21"/>
               </w:rPr>
-              <w:t>(Android Java &amp; xml)</w:t>
-            </w:r>
-            <w:r>
-              <w:rPr>
-                <w:rFonts w:ascii="SimSun"/>
-                <w:szCs w:val="21"/>
-              </w:rPr>
-              <w:t>2393</w:t>
+              <w:t>12793</w:t>
             </w:r>
           </w:p>
         </w:tc>
@@ -1522,7 +1622,7 @@
                 <w:rFonts w:ascii="SimSun"/>
                 <w:szCs w:val="21"/>
               </w:rPr>
-              <w:t>(Android Java)89</w:t>
+              <w:t>103</w:t>
             </w:r>
           </w:p>
         </w:tc>
@@ -1646,15 +1746,7 @@
               <w:rPr>
                 <w:sz w:val="21"/>
               </w:rPr>
-              <w:t>在开发时，要充分考虑到不同平台的性能差距和兼容性。例如，</w:t>
-            </w:r>
-            <w:bookmarkStart w:id="0" w:name="_GoBack"/>
-            <w:bookmarkEnd w:id="0"/>
-            <w:r>
-              <w:rPr>
-                <w:sz w:val="21"/>
-              </w:rPr>
-              <w:t>在开发打分系统的过程中，由于没有意识到电脑和手机的性能差距，导致打分系统的第一版实现有极长的打分延迟，必须进行大量重写，导致开发进度紧张。</w:t>
+              <w:t>在开发时，要充分考虑到不同平台的性能差距和兼容性。例如，在开发打分系统的过程中，由于没有意识到电脑和手机的性能差距，导致打分系统的第一版实现有极长的打分延迟，必须进行大量重写，导致开发进度紧张。</w:t>
             </w:r>
           </w:p>
           <w:p>
@@ -1923,8 +2015,8 @@
     <w:lsdException w:unhideWhenUsed="0" w:uiPriority="0" w:semiHidden="0" w:name="Normal Indent"/>
     <w:lsdException w:unhideWhenUsed="0" w:uiPriority="0" w:semiHidden="0" w:name="footnote text"/>
     <w:lsdException w:unhideWhenUsed="0" w:uiPriority="0" w:semiHidden="0" w:name="annotation text"/>
-    <w:lsdException w:unhideWhenUsed="0" w:uiPriority="0" w:semiHidden="0" w:name="header"/>
-    <w:lsdException w:unhideWhenUsed="0" w:uiPriority="0" w:semiHidden="0" w:name="footer"/>
+    <w:lsdException w:qFormat="1" w:unhideWhenUsed="0" w:uiPriority="0" w:semiHidden="0" w:name="header"/>
+    <w:lsdException w:qFormat="1" w:unhideWhenUsed="0" w:uiPriority="0" w:semiHidden="0" w:name="footer"/>
     <w:lsdException w:unhideWhenUsed="0" w:uiPriority="0" w:semiHidden="0" w:name="index heading"/>
     <w:lsdException w:qFormat="1" w:uiPriority="0" w:name="caption"/>
     <w:lsdException w:unhideWhenUsed="0" w:uiPriority="0" w:semiHidden="0" w:name="table of figures"/>
@@ -1957,7 +2049,7 @@
     <w:lsdException w:qFormat="1" w:unhideWhenUsed="0" w:uiPriority="0" w:semiHidden="0" w:name="Title"/>
     <w:lsdException w:unhideWhenUsed="0" w:uiPriority="0" w:semiHidden="0" w:name="Closing"/>
     <w:lsdException w:unhideWhenUsed="0" w:uiPriority="0" w:semiHidden="0" w:name="Signature"/>
-    <w:lsdException w:qFormat="1" w:uiPriority="1" w:name="Default Paragraph Font"/>
+    <w:lsdException w:qFormat="1" w:uiPriority="1" w:semiHidden="0" w:name="Default Paragraph Font"/>
     <w:lsdException w:unhideWhenUsed="0" w:uiPriority="0" w:semiHidden="0" w:name="Body Text"/>
     <w:lsdException w:unhideWhenUsed="0" w:uiPriority="0" w:semiHidden="0" w:name="Body Text Indent"/>
     <w:lsdException w:unhideWhenUsed="0" w:uiPriority="0" w:semiHidden="0" w:name="List Continue"/>
@@ -1995,7 +2087,7 @@
     <w:lsdException w:unhideWhenUsed="0" w:uiPriority="0" w:semiHidden="0" w:name="HTML Sample"/>
     <w:lsdException w:unhideWhenUsed="0" w:uiPriority="0" w:semiHidden="0" w:name="HTML Typewriter"/>
     <w:lsdException w:unhideWhenUsed="0" w:uiPriority="0" w:semiHidden="0" w:name="HTML Variable"/>
-    <w:lsdException w:uiPriority="99" w:name="Normal Table"/>
+    <w:lsdException w:qFormat="1" w:uiPriority="99" w:semiHidden="0" w:name="Normal Table"/>
     <w:lsdException w:unhideWhenUsed="0" w:uiPriority="0" w:semiHidden="0" w:name="annotation subject"/>
     <w:lsdException w:uiPriority="0" w:name="Table Simple 1"/>
     <w:lsdException w:uiPriority="0" w:name="Table Simple 2"/>
@@ -2166,6 +2258,7 @@
   <w:style w:type="table" w:default="1" w:styleId="5">
     <w:name w:val="Normal Table"/>
     <w:unhideWhenUsed/>
+    <w:qFormat/>
     <w:uiPriority w:val="99"/>
     <w:tblPr>
       <w:tblCellMar>
@@ -2180,6 +2273,7 @@
     <w:name w:val="footer"/>
     <w:basedOn w:val="1"/>
     <w:link w:val="8"/>
+    <w:qFormat/>
     <w:uiPriority w:val="0"/>
     <w:pPr>
       <w:tabs>
@@ -2198,6 +2292,7 @@
     <w:name w:val="header"/>
     <w:basedOn w:val="1"/>
     <w:link w:val="7"/>
+    <w:qFormat/>
     <w:uiPriority w:val="0"/>
     <w:pPr>
       <w:pBdr>

</xml_diff>